<commit_message>
resonator, wiki, max items
</commit_message>
<xml_diff>
--- a/docs/Museum-Guidebooks.docx
+++ b/docs/Museum-Guidebooks.docx
@@ -7,13 +7,7 @@
         <w:pStyle w:val="Title"/>
       </w:pPr>
       <w:r>
-        <w:t xml:space="preserve">Museum</w:t>
-      </w:r>
-      <w:r>
-        <w:t xml:space="preserve"> </w:t>
-      </w:r>
-      <w:r>
-        <w:t xml:space="preserve">Guidebooks</w:t>
+        <w:t xml:space="preserve">Museum Guidebooks</w:t>
       </w:r>
     </w:p>
     <w:p>
@@ -21,25 +15,7 @@
         <w:pStyle w:val="Author"/>
       </w:pPr>
       <w:r>
-        <w:t xml:space="preserve">Team</w:t>
-      </w:r>
-      <w:r>
-        <w:t xml:space="preserve"> </w:t>
-      </w:r>
-      <w:r>
-        <w:t xml:space="preserve">Data</w:t>
-      </w:r>
-      <w:r>
-        <w:t xml:space="preserve"> </w:t>
-      </w:r>
-      <w:r>
-        <w:t xml:space="preserve">Science,</w:t>
-      </w:r>
-      <w:r>
-        <w:t xml:space="preserve"> </w:t>
-      </w:r>
-      <w:r>
-        <w:t xml:space="preserve">HsH</w:t>
+        <w:t xml:space="preserve">Team Data Science, HsH</w:t>
       </w:r>
     </w:p>
     <w:p>
@@ -47,7 +23,7 @@
         <w:pStyle w:val="Date"/>
       </w:pPr>
       <w:r>
-        <w:t xml:space="preserve">2025-06-12</w:t>
+        <w:t xml:space="preserve">2025-06-13</w:t>
       </w:r>
     </w:p>
     <w:sdt>
@@ -63,19 +39,7 @@
             <w:pStyle w:val="TOCHeading"/>
           </w:pPr>
           <w:r>
-            <w:t xml:space="preserve">Table</w:t>
-          </w:r>
-          <w:r>
-            <w:t xml:space="preserve"> </w:t>
-          </w:r>
-          <w:r>
-            <w:t xml:space="preserve">of</w:t>
-          </w:r>
-          <w:r>
-            <w:t xml:space="preserve"> </w:t>
-          </w:r>
-          <w:r>
-            <w:t xml:space="preserve">contents</w:t>
+            <w:t xml:space="preserve">Table of contents</w:t>
           </w:r>
         </w:p>
         <w:p>
@@ -116,13 +80,7 @@
         <w:t xml:space="preserve"> </w:t>
       </w:r>
       <w:r>
-        <w:t xml:space="preserve">‘</w:t>
-      </w:r>
-      <w:r>
-        <w:t xml:space="preserve">Open Museum</w:t>
-      </w:r>
-      <w:r>
-        <w:t xml:space="preserve">’</w:t>
+        <w:t xml:space="preserve">‘Open Museum’</w:t>
       </w:r>
       <w:r>
         <w:t xml:space="preserve">! If museums made deposits of open data of what’s on show - then their visitors could make</w:t>
@@ -131,13 +89,7 @@
         <w:t xml:space="preserve"> </w:t>
       </w:r>
       <w:r>
-        <w:t xml:space="preserve">‘</w:t>
-      </w:r>
-      <w:r>
-        <w:t xml:space="preserve">play lists</w:t>
-      </w:r>
-      <w:r>
-        <w:t xml:space="preserve">’</w:t>
+        <w:t xml:space="preserve">‘play lists’</w:t>
       </w:r>
       <w:r>
         <w:t xml:space="preserve"> </w:t>
@@ -157,13 +109,7 @@
         <w:t xml:space="preserve"> </w:t>
       </w:r>
       <w:r>
-        <w:t xml:space="preserve">‘</w:t>
-      </w:r>
-      <w:r>
-        <w:t xml:space="preserve">Open Museum</w:t>
-      </w:r>
-      <w:r>
-        <w:t xml:space="preserve">’</w:t>
+        <w:t xml:space="preserve">‘Open Museum’</w:t>
       </w:r>
       <w:r>
         <w:t xml:space="preserve"> </w:t>
@@ -183,13 +129,7 @@
         <w:t xml:space="preserve"> </w:t>
       </w:r>
       <w:r>
-        <w:t xml:space="preserve">‘</w:t>
-      </w:r>
-      <w:r>
-        <w:t xml:space="preserve">Open Museum Guidebooks</w:t>
-      </w:r>
-      <w:r>
-        <w:t xml:space="preserve">’</w:t>
+        <w:t xml:space="preserve">‘Open Museum Guidebooks’</w:t>
       </w:r>
       <w:r>
         <w:t xml:space="preserve"> </w:t>
@@ -201,13 +141,7 @@
         <w:t xml:space="preserve"> </w:t>
       </w:r>
       <w:r>
-        <w:t xml:space="preserve">‘</w:t>
-      </w:r>
-      <w:r>
-        <w:t xml:space="preserve">how to</w:t>
-      </w:r>
-      <w:r>
-        <w:t xml:space="preserve">’</w:t>
+        <w:t xml:space="preserve">‘how to’</w:t>
       </w:r>
       <w:r>
         <w:t xml:space="preserve"> </w:t>
@@ -302,7 +236,7 @@
         <w:rPr>
           <w:rStyle w:val="VerbatimChar"/>
         </w:rPr>
-        <w:t xml:space="preserve">&lt;folium.folium.Map at 0x1a33d642390&gt;</w:t>
+        <w:t xml:space="preserve">&lt;folium.folium.Map at 0x23bede4d2a0&gt;</w:t>
       </w:r>
     </w:p>
     <w:bookmarkEnd w:id="23"/>
@@ -347,7 +281,7 @@
         <w:rPr>
           <w:rStyle w:val="VerbatimChar"/>
         </w:rPr>
-        <w:t xml:space="preserve">&lt;folium.folium.Map at 0x208063c19d0&gt;</w:t>
+        <w:t xml:space="preserve">&lt;folium.folium.Map at 0x1abb2b3dea0&gt;</w:t>
       </w:r>
     </w:p>
     <w:bookmarkEnd w:id="24"/>
@@ -392,7 +326,7 @@
         <w:rPr>
           <w:rStyle w:val="VerbatimChar"/>
         </w:rPr>
-        <w:t xml:space="preserve">&lt;folium.folium.Map at 0x191b44c7050&gt;</w:t>
+        <w:t xml:space="preserve">&lt;folium.folium.Map at 0x19b04100dc0&gt;</w:t>
       </w:r>
     </w:p>
     <w:bookmarkEnd w:id="25"/>
@@ -424,13 +358,7 @@
         <w:t xml:space="preserve"> </w:t>
       </w:r>
       <w:r>
-        <w:t xml:space="preserve">‘</w:t>
-      </w:r>
-      <w:r>
-        <w:t xml:space="preserve">Open Museum</w:t>
-      </w:r>
-      <w:r>
-        <w:t xml:space="preserve">’</w:t>
+        <w:t xml:space="preserve">‘Open Museum’</w:t>
       </w:r>
       <w:r>
         <w:t xml:space="preserve">! If museums made deposits of open data of what’s on show - then their visitors could make</w:t>
@@ -439,13 +367,7 @@
         <w:t xml:space="preserve"> </w:t>
       </w:r>
       <w:r>
-        <w:t xml:space="preserve">‘</w:t>
-      </w:r>
-      <w:r>
-        <w:t xml:space="preserve">play lists</w:t>
-      </w:r>
-      <w:r>
-        <w:t xml:space="preserve">’</w:t>
+        <w:t xml:space="preserve">‘play lists’</w:t>
       </w:r>
       <w:r>
         <w:t xml:space="preserve"> </w:t>
@@ -465,13 +387,7 @@
         <w:t xml:space="preserve"> </w:t>
       </w:r>
       <w:r>
-        <w:t xml:space="preserve">‘</w:t>
-      </w:r>
-      <w:r>
-        <w:t xml:space="preserve">Open Museum</w:t>
-      </w:r>
-      <w:r>
-        <w:t xml:space="preserve">’</w:t>
+        <w:t xml:space="preserve">‘Open Museum’</w:t>
       </w:r>
       <w:r>
         <w:t xml:space="preserve"> </w:t>
@@ -491,13 +407,7 @@
         <w:t xml:space="preserve"> </w:t>
       </w:r>
       <w:r>
-        <w:t xml:space="preserve">‘</w:t>
-      </w:r>
-      <w:r>
-        <w:t xml:space="preserve">Open Museum Guidebooks</w:t>
-      </w:r>
-      <w:r>
-        <w:t xml:space="preserve">’</w:t>
+        <w:t xml:space="preserve">‘Open Museum Guidebooks’</w:t>
       </w:r>
       <w:r>
         <w:t xml:space="preserve"> </w:t>
@@ -509,13 +419,7 @@
         <w:t xml:space="preserve"> </w:t>
       </w:r>
       <w:r>
-        <w:t xml:space="preserve">‘</w:t>
-      </w:r>
-      <w:r>
-        <w:t xml:space="preserve">how to</w:t>
-      </w:r>
-      <w:r>
-        <w:t xml:space="preserve">’</w:t>
+        <w:t xml:space="preserve">‘how to’</w:t>
       </w:r>
       <w:r>
         <w:t xml:space="preserve"> </w:t>
@@ -759,13 +663,7 @@
         <w:t xml:space="preserve"> </w:t>
       </w:r>
       <w:r>
-        <w:t xml:space="preserve">‘</w:t>
-      </w:r>
-      <w:r>
-        <w:t xml:space="preserve">Open Musuem</w:t>
-      </w:r>
-      <w:r>
-        <w:t xml:space="preserve">’</w:t>
+        <w:t xml:space="preserve">‘Open Musuem’</w:t>
       </w:r>
       <w:r>
         <w:t xml:space="preserve">. The data is has two parts: A. A calendar of exhibitions, and B. A catalogue of items in an exhibition. Both of these data would be catalogues and indexed using Wikimedia infrastructure.</w:t>
@@ -1088,7 +986,6 @@
           <w:p>
             <w:pPr>
               <w:pStyle w:val="Compact"/>
-              <w:jc w:val="left"/>
             </w:pPr>
             <w:r>
               <w:t xml:space="preserve">Label</w:t>
@@ -1100,7 +997,6 @@
           <w:p>
             <w:pPr>
               <w:pStyle w:val="Compact"/>
-              <w:jc w:val="left"/>
             </w:pPr>
             <w:r>
               <w:t xml:space="preserve">Example Value</w:t>
@@ -1112,7 +1008,6 @@
           <w:p>
             <w:pPr>
               <w:pStyle w:val="Compact"/>
-              <w:jc w:val="left"/>
             </w:pPr>
             <w:r>
               <w:t xml:space="preserve">Datatype</w:t>
@@ -1124,7 +1019,6 @@
           <w:p>
             <w:pPr>
               <w:pStyle w:val="Compact"/>
-              <w:jc w:val="left"/>
             </w:pPr>
             <w:r>
               <w:t xml:space="preserve">Note</w:t>
@@ -1138,7 +1032,6 @@
           <w:p>
             <w:pPr>
               <w:pStyle w:val="Compact"/>
-              <w:jc w:val="left"/>
             </w:pPr>
             <w:r>
               <w:t xml:space="preserve">Title</w:t>
@@ -1150,7 +1043,6 @@
           <w:p>
             <w:pPr>
               <w:pStyle w:val="Compact"/>
-              <w:jc w:val="left"/>
             </w:pPr>
             <w:r>
               <w:rPr>
@@ -1182,7 +1074,6 @@
           <w:p>
             <w:pPr>
               <w:pStyle w:val="Compact"/>
-              <w:jc w:val="left"/>
             </w:pPr>
             <w:r>
               <w:t xml:space="preserve">Text</w:t>
@@ -1194,7 +1085,6 @@
           <w:p>
             <w:pPr>
               <w:pStyle w:val="Compact"/>
-              <w:jc w:val="left"/>
             </w:pPr>
             <w:r>
               <w:t xml:space="preserve">mandatory. can be a Q-number</w:t>
@@ -1208,7 +1098,6 @@
           <w:p>
             <w:pPr>
               <w:pStyle w:val="Compact"/>
-              <w:jc w:val="left"/>
             </w:pPr>
             <w:r>
               <w:t xml:space="preserve">Author</w:t>
@@ -1220,7 +1109,6 @@
           <w:p>
             <w:pPr>
               <w:pStyle w:val="Compact"/>
-              <w:jc w:val="left"/>
             </w:pPr>
             <w:r>
               <w:rPr>
@@ -1236,7 +1124,6 @@
           <w:p>
             <w:pPr>
               <w:pStyle w:val="Compact"/>
-              <w:jc w:val="left"/>
             </w:pPr>
             <w:r>
               <w:t xml:space="preserve">String, or maybe Item if we have user accounts</w:t>
@@ -1248,7 +1135,6 @@
           <w:p>
             <w:pPr>
               <w:pStyle w:val="Compact"/>
-              <w:jc w:val="left"/>
             </w:pPr>
             <w:r>
               <w:t xml:space="preserve">optional, repeatable.</w:t>
@@ -1262,7 +1148,6 @@
           <w:p>
             <w:pPr>
               <w:pStyle w:val="Compact"/>
-              <w:jc w:val="left"/>
             </w:pPr>
             <w:r>
               <w:t xml:space="preserve">Creation Date</w:t>
@@ -1274,7 +1159,6 @@
           <w:p>
             <w:pPr>
               <w:pStyle w:val="Compact"/>
-              <w:jc w:val="left"/>
             </w:pPr>
             <w:r>
               <w:rPr>
@@ -1290,7 +1174,6 @@
           <w:p>
             <w:pPr>
               <w:pStyle w:val="Compact"/>
-              <w:jc w:val="left"/>
             </w:pPr>
             <w:r>
               <w:t xml:space="preserve">Point in Time</w:t>
@@ -1302,7 +1185,6 @@
           <w:p>
             <w:pPr>
               <w:pStyle w:val="Compact"/>
-              <w:jc w:val="left"/>
             </w:pPr>
             <w:r>
               <w:t xml:space="preserve">optional</w:t>
@@ -1316,7 +1198,6 @@
           <w:p>
             <w:pPr>
               <w:pStyle w:val="Compact"/>
-              <w:jc w:val="left"/>
             </w:pPr>
             <w:r>
               <w:t xml:space="preserve">Description</w:t>
@@ -1328,7 +1209,6 @@
           <w:p>
             <w:pPr>
               <w:pStyle w:val="Compact"/>
-              <w:jc w:val="left"/>
             </w:pPr>
             <w:r>
               <w:rPr>
@@ -1344,7 +1224,6 @@
           <w:p>
             <w:pPr>
               <w:pStyle w:val="Compact"/>
-              <w:jc w:val="left"/>
             </w:pPr>
             <w:r>
               <w:t xml:space="preserve">String</w:t>
@@ -1356,7 +1235,6 @@
           <w:p>
             <w:pPr>
               <w:pStyle w:val="Compact"/>
-              <w:jc w:val="left"/>
             </w:pPr>
             <w:r>
               <w:t xml:space="preserve">optional</w:t>
@@ -1370,7 +1248,6 @@
           <w:p>
             <w:pPr>
               <w:pStyle w:val="Compact"/>
-              <w:jc w:val="left"/>
             </w:pPr>
             <w:r>
               <w:t xml:space="preserve">Guide Item</w:t>
@@ -1382,7 +1259,6 @@
           <w:p>
             <w:pPr>
               <w:pStyle w:val="Compact"/>
-              <w:jc w:val="left"/>
             </w:pPr>
             <w:r>
               <w:rPr>
@@ -1398,7 +1274,6 @@
           <w:p>
             <w:pPr>
               <w:pStyle w:val="Compact"/>
-              <w:jc w:val="left"/>
             </w:pPr>
             <w:r>
               <w:t xml:space="preserve">Item</w:t>
@@ -1410,7 +1285,6 @@
           <w:p>
             <w:pPr>
               <w:pStyle w:val="Compact"/>
-              <w:jc w:val="left"/>
             </w:pPr>
             <w:r>
               <w:t xml:space="preserve">mandatory, repeatable. for 9 items we need 9 of these entries</w:t>
@@ -1424,7 +1298,6 @@
           <w:p>
             <w:pPr>
               <w:pStyle w:val="Compact"/>
-              <w:jc w:val="left"/>
             </w:pPr>
             <w:r>
               <w:t xml:space="preserve">Location</w:t>
@@ -1436,7 +1309,6 @@
           <w:p>
             <w:pPr>
               <w:pStyle w:val="Compact"/>
-              <w:jc w:val="left"/>
             </w:pPr>
             <w:r>
               <w:rPr>
@@ -1452,7 +1324,6 @@
           <w:p>
             <w:pPr>
               <w:pStyle w:val="Compact"/>
-              <w:jc w:val="left"/>
             </w:pPr>
             <w:r>
               <w:t xml:space="preserve">String</w:t>
@@ -1464,7 +1335,6 @@
           <w:p>
             <w:pPr>
               <w:pStyle w:val="Compact"/>
-              <w:jc w:val="left"/>
             </w:pPr>
             <w:r>
               <w:t xml:space="preserve">optional</w:t>
@@ -1478,7 +1348,6 @@
           <w:p>
             <w:pPr>
               <w:pStyle w:val="Compact"/>
-              <w:jc w:val="left"/>
             </w:pPr>
             <w:r>
               <w:t xml:space="preserve">Category</w:t>
@@ -1490,7 +1359,6 @@
           <w:p>
             <w:pPr>
               <w:pStyle w:val="Compact"/>
-              <w:jc w:val="left"/>
             </w:pPr>
             <w:r>
               <w:rPr>
@@ -1506,7 +1374,6 @@
           <w:p>
             <w:pPr>
               <w:pStyle w:val="Compact"/>
-              <w:jc w:val="left"/>
             </w:pPr>
             <w:r>
               <w:t xml:space="preserve">String</w:t>
@@ -1518,7 +1385,6 @@
           <w:p>
             <w:pPr>
               <w:pStyle w:val="Compact"/>
-              <w:jc w:val="left"/>
             </w:pPr>
             <w:r>
               <w:t xml:space="preserve">optional</w:t>
@@ -1636,7 +1502,6 @@
           <w:p>
             <w:pPr>
               <w:pStyle w:val="Compact"/>
-              <w:jc w:val="left"/>
             </w:pPr>
             <w:r>
               <w:t xml:space="preserve">Label</w:t>
@@ -1648,7 +1513,6 @@
           <w:p>
             <w:pPr>
               <w:pStyle w:val="Compact"/>
-              <w:jc w:val="left"/>
             </w:pPr>
             <w:r>
               <w:t xml:space="preserve">Example Value</w:t>
@@ -1660,7 +1524,6 @@
           <w:p>
             <w:pPr>
               <w:pStyle w:val="Compact"/>
-              <w:jc w:val="left"/>
             </w:pPr>
             <w:r>
               <w:t xml:space="preserve">Datatype</w:t>
@@ -1672,7 +1535,6 @@
           <w:p>
             <w:pPr>
               <w:pStyle w:val="Compact"/>
-              <w:jc w:val="left"/>
             </w:pPr>
             <w:r>
               <w:t xml:space="preserve">Note</w:t>
@@ -1686,7 +1548,6 @@
           <w:p>
             <w:pPr>
               <w:pStyle w:val="Compact"/>
-              <w:jc w:val="left"/>
             </w:pPr>
             <w:r>
               <w:t xml:space="preserve">Title</w:t>
@@ -1698,7 +1559,6 @@
           <w:p>
             <w:pPr>
               <w:pStyle w:val="Compact"/>
-              <w:jc w:val="left"/>
             </w:pPr>
             <w:r>
               <w:rPr>
@@ -1730,7 +1590,6 @@
           <w:p>
             <w:pPr>
               <w:pStyle w:val="Compact"/>
-              <w:jc w:val="left"/>
             </w:pPr>
             <w:r>
               <w:t xml:space="preserve">String</w:t>
@@ -1752,7 +1611,6 @@
           <w:p>
             <w:pPr>
               <w:pStyle w:val="Compact"/>
-              <w:jc w:val="left"/>
             </w:pPr>
             <w:r>
               <w:t xml:space="preserve">Picture</w:t>
@@ -1764,7 +1622,6 @@
           <w:p>
             <w:pPr>
               <w:pStyle w:val="Compact"/>
-              <w:jc w:val="left"/>
             </w:pPr>
             <w:r>
               <w:rPr>
@@ -1780,7 +1637,6 @@
           <w:p>
             <w:pPr>
               <w:pStyle w:val="Compact"/>
-              <w:jc w:val="left"/>
             </w:pPr>
             <w:r>
               <w:t xml:space="preserve">Commons media file</w:t>
@@ -1792,7 +1648,6 @@
           <w:p>
             <w:pPr>
               <w:pStyle w:val="Compact"/>
-              <w:jc w:val="left"/>
             </w:pPr>
             <w:r>
               <w:t xml:space="preserve">automatically searches the</w:t>
@@ -1822,7 +1677,6 @@
           <w:p>
             <w:pPr>
               <w:pStyle w:val="Compact"/>
-              <w:jc w:val="left"/>
             </w:pPr>
             <w:r>
               <w:t xml:space="preserve">Geolocation</w:t>
@@ -1834,7 +1688,6 @@
           <w:p>
             <w:pPr>
               <w:pStyle w:val="Compact"/>
-              <w:jc w:val="left"/>
             </w:pPr>
             <w:r>
               <w:rPr>
@@ -1850,7 +1703,6 @@
           <w:p>
             <w:pPr>
               <w:pStyle w:val="Compact"/>
-              <w:jc w:val="left"/>
             </w:pPr>
             <w:r>
               <w:t xml:space="preserve">Geographic coordinates</w:t>
@@ -1872,7 +1724,6 @@
           <w:p>
             <w:pPr>
               <w:pStyle w:val="Compact"/>
-              <w:jc w:val="left"/>
             </w:pPr>
             <w:r>
               <w:t xml:space="preserve">Description</w:t>
@@ -1884,7 +1735,6 @@
           <w:p>
             <w:pPr>
               <w:pStyle w:val="Compact"/>
-              <w:jc w:val="left"/>
             </w:pPr>
             <w:r>
               <w:rPr>
@@ -1900,7 +1750,6 @@
           <w:p>
             <w:pPr>
               <w:pStyle w:val="Compact"/>
-              <w:jc w:val="left"/>
             </w:pPr>
             <w:r>
               <w:t xml:space="preserve">String</w:t>
@@ -1922,7 +1771,6 @@
           <w:p>
             <w:pPr>
               <w:pStyle w:val="Compact"/>
-              <w:jc w:val="left"/>
             </w:pPr>
             <w:r>
               <w:t xml:space="preserve">Wikidata ID</w:t>
@@ -1934,7 +1782,6 @@
           <w:p>
             <w:pPr>
               <w:pStyle w:val="Compact"/>
-              <w:jc w:val="left"/>
             </w:pPr>
             <w:r>
               <w:rPr>
@@ -1969,7 +1816,6 @@
           <w:p>
             <w:pPr>
               <w:pStyle w:val="Compact"/>
-              <w:jc w:val="left"/>
             </w:pPr>
             <w:r>
               <w:t xml:space="preserve">External identifier</w:t>
@@ -1981,7 +1827,6 @@
           <w:p>
             <w:pPr>
               <w:pStyle w:val="Compact"/>
-              <w:jc w:val="left"/>
             </w:pPr>
             <w:r>
               <w:t xml:space="preserve">can be used to get additional information, such as links to Wikipedia. the property has to be set up with a</w:t>
@@ -2065,7 +1910,11 @@
       </w:r>
     </w:p>
     <w:bookmarkEnd w:id="36"/>
-    <w:sectPr/>
+    <w:sectPr>
+      <w:footnotePr>
+        <w:numRestart w:val="eachSect"/>
+      </w:footnotePr>
+    </w:sectPr>
   </w:body>
 </w:document>
 </file>
@@ -2933,8 +2782,6 @@
     </w:pPr>
     <w:rPr>
       <w:rFonts w:asciiTheme="majorHAnsi" w:cstheme="majorBidi" w:eastAsiaTheme="majorEastAsia" w:hAnsiTheme="majorHAnsi"/>
-      <w:spacing w:val="-10"/>
-      <w:kern w:val="28"/>
       <w:sz w:val="56"/>
       <w:szCs w:val="56"/>
     </w:rPr>
@@ -2947,15 +2794,13 @@
     <w:rsid w:val="00A10FD9"/>
     <w:rPr>
       <w:rFonts w:asciiTheme="majorHAnsi" w:cstheme="majorBidi" w:eastAsiaTheme="majorEastAsia" w:hAnsiTheme="majorHAnsi"/>
-      <w:spacing w:val="-10"/>
-      <w:kern w:val="28"/>
       <w:sz w:val="56"/>
       <w:szCs w:val="56"/>
     </w:rPr>
   </w:style>
   <w:style w:styleId="Subtitle" w:type="paragraph">
     <w:name w:val="Subtitle"/>
-    <w:basedOn w:val="Normal"/>
+    <w:basedOn w:val="Title"/>
     <w:next w:val="BodyText"/>
     <w:link w:val="SubtitleChar"/>
     <w:uiPriority w:val="11"/>
@@ -2968,7 +2813,6 @@
     </w:pPr>
     <w:rPr>
       <w:rFonts w:cstheme="majorBidi" w:eastAsiaTheme="majorEastAsia"/>
-      <w:color w:themeColor="text1" w:themeTint="A6" w:val="595959"/>
       <w:spacing w:val="15"/>
       <w:sz w:val="28"/>
       <w:szCs w:val="28"/>
@@ -2990,23 +2834,31 @@
   </w:style>
   <w:style w:customStyle="1" w:styleId="Author" w:type="paragraph">
     <w:name w:val="Author"/>
+    <w:basedOn w:val="Title"/>
     <w:next w:val="BodyText"/>
     <w:qFormat/>
     <w:pPr>
       <w:keepNext/>
       <w:keepLines/>
-      <w:jc w:val="center"/>
     </w:pPr>
+    <w:rPr>
+      <w:sz w:val="24"/>
+      <w:szCs w:val="24"/>
+    </w:rPr>
   </w:style>
   <w:style w:styleId="Date" w:type="paragraph">
     <w:name w:val="Date"/>
+    <w:basedOn w:val="Title"/>
     <w:next w:val="BodyText"/>
     <w:qFormat/>
     <w:pPr>
       <w:keepNext/>
       <w:keepLines/>
-      <w:jc w:val="center"/>
     </w:pPr>
+    <w:rPr>
+      <w:sz w:val="24"/>
+      <w:szCs w:val="24"/>
+    </w:rPr>
   </w:style>
   <w:style w:customStyle="1" w:styleId="AbstractTitle" w:type="paragraph">
     <w:name w:val="Abstract Title"/>
@@ -3021,7 +2873,6 @@
     </w:pPr>
     <w:rPr>
       <w:b/>
-      <w:color w:val="345A8A"/>
       <w:sz w:val="20"/>
       <w:szCs w:val="20"/>
     </w:rPr>

</xml_diff>

<commit_message>
doc notes + doi + render
</commit_message>
<xml_diff>
--- a/docs/Museum-Guidebooks.docx
+++ b/docs/Museum-Guidebooks.docx
@@ -23,7 +23,7 @@
         <w:pStyle w:val="Date"/>
       </w:pPr>
       <w:r>
-        <w:t xml:space="preserve">2025-06-13</w:t>
+        <w:t xml:space="preserve">2025-06-16</w:t>
       </w:r>
     </w:p>
     <w:sdt>
@@ -217,14 +217,6 @@
         <w:pStyle w:val="BodyText"/>
       </w:pPr>
       <w:r>
-        <w:t xml:space="preserve">Timeline: URL link</w:t>
-      </w:r>
-    </w:p>
-    <w:p>
-      <w:pPr>
-        <w:pStyle w:val="BodyText"/>
-      </w:pPr>
-      <w:r>
         <w:t xml:space="preserve">Created by: User name, date</w:t>
       </w:r>
     </w:p>
@@ -236,7 +228,7 @@
         <w:rPr>
           <w:rStyle w:val="VerbatimChar"/>
         </w:rPr>
-        <w:t xml:space="preserve">&lt;folium.folium.Map at 0x23bede4d2a0&gt;</w:t>
+        <w:t xml:space="preserve">&lt;folium.folium.Map at 0x1d7981b0460&gt;</w:t>
       </w:r>
     </w:p>
     <w:bookmarkEnd w:id="23"/>

</xml_diff>